<commit_message>
added sortcut local to remote repo
</commit_message>
<xml_diff>
--- a/gitBasic.docx
+++ b/gitBasic.docx
@@ -2286,7 +2286,6 @@
           <w:szCs w:val="56"/>
         </w:rPr>
       </w:pPr>
-      <w:bookmarkStart w:id="0" w:name="_GoBack"/>
       <w:r>
         <w:rPr>
           <w:rFonts w:asciiTheme="majorHAnsi" w:hAnsiTheme="majorHAnsi" w:cstheme="majorHAnsi"/>
@@ -2296,18 +2295,7 @@
           <w:szCs w:val="56"/>
         </w:rPr>
         <w:lastRenderedPageBreak/>
-        <w:t>Local Repo to Remote Repo</w:t>
-      </w:r>
-      <w:bookmarkEnd w:id="0"/>
-      <w:r>
-        <w:rPr>
-          <w:rFonts w:asciiTheme="majorHAnsi" w:hAnsiTheme="majorHAnsi" w:cstheme="majorHAnsi"/>
-          <w:b/>
-          <w:color w:val="7030A0"/>
-          <w:sz w:val="56"/>
-          <w:szCs w:val="56"/>
-        </w:rPr>
-        <w:t>: -</w:t>
+        <w:t>Local Repo to Remote Repo: -</w:t>
       </w:r>
     </w:p>
     <w:p>
@@ -2496,8 +2484,273 @@
     </w:p>
     <w:p>
       <w:pPr>
+        <w:rPr>
+          <w:rFonts w:asciiTheme="majorHAnsi" w:hAnsiTheme="majorHAnsi" w:cstheme="majorHAnsi"/>
+          <w:b/>
+          <w:color w:val="C45911" w:themeColor="accent2" w:themeShade="BF"/>
+          <w:sz w:val="36"/>
+          <w:szCs w:val="36"/>
+        </w:rPr>
+      </w:pPr>
+    </w:p>
+    <w:p>
+      <w:pPr>
+        <w:rPr>
+          <w:rFonts w:asciiTheme="majorHAnsi" w:hAnsiTheme="majorHAnsi" w:cstheme="majorHAnsi"/>
+          <w:color w:val="C45911" w:themeColor="accent2" w:themeShade="BF"/>
+          <w:sz w:val="36"/>
+          <w:szCs w:val="36"/>
+        </w:rPr>
+      </w:pPr>
+      <w:r>
+        <w:rPr>
+          <w:rFonts w:asciiTheme="majorHAnsi" w:hAnsiTheme="majorHAnsi" w:cstheme="majorHAnsi"/>
+          <w:color w:val="C45911" w:themeColor="accent2" w:themeShade="BF"/>
+          <w:sz w:val="36"/>
+          <w:szCs w:val="36"/>
+        </w:rPr>
+        <w:t>Below are the commands we are going to use to upload files to GitHub with Git Bash 1</w:t>
+      </w:r>
+      <w:r>
+        <w:rPr>
+          <w:rFonts w:asciiTheme="majorHAnsi" w:hAnsiTheme="majorHAnsi" w:cstheme="majorHAnsi"/>
+          <w:color w:val="C45911" w:themeColor="accent2" w:themeShade="BF"/>
+          <w:sz w:val="36"/>
+          <w:szCs w:val="36"/>
+          <w:vertAlign w:val="superscript"/>
+        </w:rPr>
+        <w:t>st</w:t>
+      </w:r>
+      <w:r>
+        <w:rPr>
+          <w:rFonts w:asciiTheme="majorHAnsi" w:hAnsiTheme="majorHAnsi" w:cstheme="majorHAnsi"/>
+          <w:color w:val="C45911" w:themeColor="accent2" w:themeShade="BF"/>
+          <w:sz w:val="36"/>
+          <w:szCs w:val="36"/>
+        </w:rPr>
+        <w:t xml:space="preserve"> go to repo directory </w:t>
+      </w:r>
+    </w:p>
+    <w:p>
+      <w:pPr>
         <w:pStyle w:val="ListParagraph"/>
         <w:ind w:left="1080"/>
+        <w:rPr>
+          <w:rFonts w:asciiTheme="majorHAnsi" w:hAnsiTheme="majorHAnsi" w:cstheme="majorHAnsi"/>
+          <w:b/>
+          <w:sz w:val="36"/>
+          <w:szCs w:val="36"/>
+        </w:rPr>
+      </w:pPr>
+    </w:p>
+    <w:p>
+      <w:pPr>
+        <w:pStyle w:val="ListParagraph"/>
+        <w:ind w:left="1080"/>
+        <w:rPr>
+          <w:rFonts w:asciiTheme="majorHAnsi" w:hAnsiTheme="majorHAnsi" w:cstheme="majorHAnsi"/>
+          <w:b/>
+          <w:sz w:val="36"/>
+          <w:szCs w:val="36"/>
+        </w:rPr>
+      </w:pPr>
+      <w:r>
+        <w:rPr>
+          <w:rFonts w:asciiTheme="majorHAnsi" w:hAnsiTheme="majorHAnsi" w:cstheme="majorHAnsi"/>
+          <w:b/>
+          <w:sz w:val="36"/>
+          <w:szCs w:val="36"/>
+        </w:rPr>
+        <w:t>ls</w:t>
+      </w:r>
+    </w:p>
+    <w:p>
+      <w:pPr>
+        <w:pStyle w:val="ListParagraph"/>
+        <w:ind w:left="1080"/>
+        <w:rPr>
+          <w:rFonts w:asciiTheme="majorHAnsi" w:hAnsiTheme="majorHAnsi" w:cstheme="majorHAnsi"/>
+          <w:b/>
+          <w:sz w:val="36"/>
+          <w:szCs w:val="36"/>
+        </w:rPr>
+      </w:pPr>
+      <w:r>
+        <w:rPr>
+          <w:rFonts w:asciiTheme="majorHAnsi" w:hAnsiTheme="majorHAnsi" w:cstheme="majorHAnsi"/>
+          <w:b/>
+          <w:sz w:val="36"/>
+          <w:szCs w:val="36"/>
+        </w:rPr>
+        <w:t>cd</w:t>
+      </w:r>
+    </w:p>
+    <w:p>
+      <w:pPr>
+        <w:pStyle w:val="ListParagraph"/>
+        <w:ind w:left="1080"/>
+        <w:rPr>
+          <w:rFonts w:asciiTheme="majorHAnsi" w:hAnsiTheme="majorHAnsi" w:cstheme="majorHAnsi"/>
+          <w:b/>
+          <w:sz w:val="36"/>
+          <w:szCs w:val="36"/>
+        </w:rPr>
+      </w:pPr>
+      <w:r>
+        <w:rPr>
+          <w:rFonts w:asciiTheme="majorHAnsi" w:hAnsiTheme="majorHAnsi" w:cstheme="majorHAnsi"/>
+          <w:b/>
+          <w:sz w:val="36"/>
+          <w:szCs w:val="36"/>
+        </w:rPr>
+        <w:t>git init</w:t>
+      </w:r>
+    </w:p>
+    <w:p>
+      <w:pPr>
+        <w:pStyle w:val="ListParagraph"/>
+        <w:ind w:left="1080"/>
+        <w:rPr>
+          <w:rFonts w:asciiTheme="majorHAnsi" w:hAnsiTheme="majorHAnsi" w:cstheme="majorHAnsi"/>
+          <w:b/>
+          <w:sz w:val="36"/>
+          <w:szCs w:val="36"/>
+        </w:rPr>
+      </w:pPr>
+      <w:r>
+        <w:rPr>
+          <w:rFonts w:asciiTheme="majorHAnsi" w:hAnsiTheme="majorHAnsi" w:cstheme="majorHAnsi"/>
+          <w:b/>
+          <w:sz w:val="36"/>
+          <w:szCs w:val="36"/>
+        </w:rPr>
+        <w:t xml:space="preserve">git remote add origin [gitLink </w:t>
+      </w:r>
+      <w:r>
+        <w:rPr>
+          <w:rFonts w:asciiTheme="majorHAnsi" w:hAnsiTheme="majorHAnsi" w:cstheme="majorHAnsi"/>
+          <w:b/>
+          <w:sz w:val="36"/>
+          <w:szCs w:val="36"/>
+        </w:rPr>
+        <w:t xml:space="preserve">from 4 </w:t>
+      </w:r>
+      <w:r>
+        <w:rPr>
+          <w:rFonts w:asciiTheme="majorHAnsi" w:hAnsiTheme="majorHAnsi" w:cstheme="majorHAnsi"/>
+          <w:b/>
+          <w:sz w:val="36"/>
+          <w:szCs w:val="36"/>
+        </w:rPr>
+        <w:t>HTTPS]</w:t>
+      </w:r>
+    </w:p>
+    <w:p>
+      <w:pPr>
+        <w:pStyle w:val="ListParagraph"/>
+        <w:ind w:left="1080"/>
+        <w:rPr>
+          <w:rFonts w:asciiTheme="majorHAnsi" w:hAnsiTheme="majorHAnsi" w:cstheme="majorHAnsi"/>
+          <w:b/>
+          <w:sz w:val="36"/>
+          <w:szCs w:val="36"/>
+        </w:rPr>
+      </w:pPr>
+      <w:r>
+        <w:rPr>
+          <w:rFonts w:asciiTheme="majorHAnsi" w:hAnsiTheme="majorHAnsi" w:cstheme="majorHAnsi"/>
+          <w:b/>
+          <w:sz w:val="36"/>
+          <w:szCs w:val="36"/>
+        </w:rPr>
+        <w:t>git remote -v</w:t>
+      </w:r>
+    </w:p>
+    <w:p>
+      <w:pPr>
+        <w:pStyle w:val="ListParagraph"/>
+        <w:ind w:left="1080"/>
+        <w:rPr>
+          <w:rFonts w:asciiTheme="majorHAnsi" w:hAnsiTheme="majorHAnsi" w:cstheme="majorHAnsi"/>
+          <w:b/>
+          <w:sz w:val="36"/>
+          <w:szCs w:val="36"/>
+        </w:rPr>
+      </w:pPr>
+      <w:r>
+        <w:rPr>
+          <w:rFonts w:asciiTheme="majorHAnsi" w:hAnsiTheme="majorHAnsi" w:cstheme="majorHAnsi"/>
+          <w:b/>
+          <w:sz w:val="36"/>
+          <w:szCs w:val="36"/>
+        </w:rPr>
+        <w:t>git add .</w:t>
+      </w:r>
+    </w:p>
+    <w:p>
+      <w:pPr>
+        <w:pStyle w:val="ListParagraph"/>
+        <w:ind w:left="1080"/>
+        <w:rPr>
+          <w:rFonts w:asciiTheme="majorHAnsi" w:hAnsiTheme="majorHAnsi" w:cstheme="majorHAnsi"/>
+          <w:b/>
+          <w:sz w:val="36"/>
+          <w:szCs w:val="36"/>
+        </w:rPr>
+      </w:pPr>
+      <w:r>
+        <w:rPr>
+          <w:rFonts w:asciiTheme="majorHAnsi" w:hAnsiTheme="majorHAnsi" w:cstheme="majorHAnsi"/>
+          <w:b/>
+          <w:sz w:val="36"/>
+          <w:szCs w:val="36"/>
+        </w:rPr>
+        <w:t>git commit -m "First commit"</w:t>
+      </w:r>
+    </w:p>
+    <w:p>
+      <w:pPr>
+        <w:pStyle w:val="ListParagraph"/>
+        <w:ind w:left="1080"/>
+        <w:rPr>
+          <w:rFonts w:asciiTheme="majorHAnsi" w:hAnsiTheme="majorHAnsi" w:cstheme="majorHAnsi"/>
+          <w:b/>
+          <w:sz w:val="36"/>
+          <w:szCs w:val="36"/>
+        </w:rPr>
+      </w:pPr>
+      <w:r>
+        <w:rPr>
+          <w:rFonts w:asciiTheme="majorHAnsi" w:hAnsiTheme="majorHAnsi" w:cstheme="majorHAnsi"/>
+          <w:b/>
+          <w:sz w:val="36"/>
+          <w:szCs w:val="36"/>
+        </w:rPr>
+        <w:t>git push origin master</w:t>
+      </w:r>
+      <w:bookmarkStart w:id="0" w:name="_GoBack"/>
+      <w:bookmarkEnd w:id="0"/>
+    </w:p>
+    <w:p>
+      <w:pPr>
+        <w:rPr>
+          <w:rFonts w:asciiTheme="majorHAnsi" w:hAnsiTheme="majorHAnsi" w:cstheme="majorHAnsi"/>
+          <w:sz w:val="36"/>
+          <w:szCs w:val="36"/>
+        </w:rPr>
+      </w:pPr>
+    </w:p>
+    <w:p>
+      <w:pPr>
+        <w:rPr>
+          <w:rFonts w:asciiTheme="majorHAnsi" w:hAnsiTheme="majorHAnsi" w:cstheme="majorHAnsi"/>
+          <w:sz w:val="36"/>
+          <w:szCs w:val="36"/>
+        </w:rPr>
+      </w:pPr>
+    </w:p>
+    <w:p>
+      <w:pPr>
         <w:rPr>
           <w:rFonts w:asciiTheme="majorHAnsi" w:hAnsiTheme="majorHAnsi" w:cstheme="majorHAnsi"/>
           <w:sz w:val="36"/>
@@ -2748,49 +3001,21 @@
           <w:szCs w:val="36"/>
         </w:rPr>
       </w:pPr>
-      <w:r>
-        <w:rPr>
-          <w:rFonts w:asciiTheme="majorHAnsi" w:hAnsiTheme="majorHAnsi" w:cstheme="majorHAnsi"/>
-          <w:b/>
-          <w:sz w:val="36"/>
-          <w:szCs w:val="36"/>
-        </w:rPr>
-        <w:br w:type="page"/>
-      </w:r>
-    </w:p>
-    <w:p>
-      <w:pPr>
-        <w:pStyle w:val="ListParagraph"/>
-        <w:rPr>
-          <w:rFonts w:asciiTheme="majorHAnsi" w:hAnsiTheme="majorHAnsi" w:cstheme="majorHAnsi"/>
-          <w:b/>
-          <w:sz w:val="36"/>
-          <w:szCs w:val="36"/>
-        </w:rPr>
-      </w:pPr>
-    </w:p>
-    <w:p>
-      <w:pPr>
-        <w:rPr>
-          <w:rFonts w:asciiTheme="majorHAnsi" w:hAnsiTheme="majorHAnsi" w:cstheme="majorHAnsi"/>
-          <w:b/>
-          <w:sz w:val="36"/>
-          <w:szCs w:val="36"/>
-        </w:rPr>
-      </w:pPr>
-      <w:r>
-        <w:rPr>
-          <w:rFonts w:asciiTheme="majorHAnsi" w:hAnsiTheme="majorHAnsi" w:cstheme="majorHAnsi"/>
-          <w:b/>
-          <w:sz w:val="36"/>
-          <w:szCs w:val="36"/>
-        </w:rPr>
-        <w:br w:type="page"/>
-      </w:r>
-    </w:p>
-    <w:p>
-      <w:pPr>
-        <w:pStyle w:val="ListParagraph"/>
+    </w:p>
+    <w:p>
+      <w:pPr>
+        <w:ind w:firstLine="720"/>
+        <w:rPr>
+          <w:rFonts w:asciiTheme="majorHAnsi" w:hAnsiTheme="majorHAnsi" w:cstheme="majorHAnsi"/>
+          <w:b/>
+          <w:sz w:val="36"/>
+          <w:szCs w:val="36"/>
+        </w:rPr>
+      </w:pPr>
+    </w:p>
+    <w:p>
+      <w:pPr>
+        <w:ind w:firstLine="720"/>
         <w:rPr>
           <w:rFonts w:asciiTheme="majorHAnsi" w:hAnsiTheme="majorHAnsi" w:cstheme="majorHAnsi"/>
           <w:b/>

</xml_diff>

<commit_message>
update local to remote by fource
</commit_message>
<xml_diff>
--- a/gitBasic.docx
+++ b/gitBasic.docx
@@ -2728,8 +2728,102 @@
         </w:rPr>
         <w:t>git push origin master</w:t>
       </w:r>
+    </w:p>
+    <w:p>
+      <w:pPr>
+        <w:pStyle w:val="ListParagraph"/>
+        <w:ind w:left="1080"/>
+        <w:rPr>
+          <w:rFonts w:asciiTheme="majorHAnsi" w:hAnsiTheme="majorHAnsi" w:cstheme="majorHAnsi"/>
+          <w:b/>
+          <w:sz w:val="36"/>
+          <w:szCs w:val="36"/>
+        </w:rPr>
+      </w:pPr>
+    </w:p>
+    <w:p>
+      <w:pPr>
+        <w:pStyle w:val="ListParagraph"/>
+        <w:ind w:left="1080"/>
+        <w:rPr>
+          <w:rFonts w:asciiTheme="majorHAnsi" w:hAnsiTheme="majorHAnsi" w:cstheme="majorHAnsi"/>
+          <w:b/>
+          <w:sz w:val="36"/>
+          <w:szCs w:val="36"/>
+        </w:rPr>
+      </w:pPr>
+    </w:p>
+    <w:p>
+      <w:pPr>
+        <w:pStyle w:val="ListParagraph"/>
+        <w:ind w:left="1080"/>
+        <w:rPr>
+          <w:rFonts w:asciiTheme="majorHAnsi" w:hAnsiTheme="majorHAnsi" w:cstheme="majorHAnsi"/>
+          <w:b/>
+          <w:color w:val="C45911" w:themeColor="accent2" w:themeShade="BF"/>
+          <w:sz w:val="36"/>
+          <w:szCs w:val="36"/>
+        </w:rPr>
+      </w:pPr>
+      <w:r>
+        <w:rPr>
+          <w:rFonts w:asciiTheme="majorHAnsi" w:hAnsiTheme="majorHAnsi" w:cstheme="majorHAnsi"/>
+          <w:b/>
+          <w:color w:val="C45911" w:themeColor="accent2" w:themeShade="BF"/>
+          <w:sz w:val="36"/>
+          <w:szCs w:val="36"/>
+        </w:rPr>
+        <w:lastRenderedPageBreak/>
+        <w:t xml:space="preserve">for update by </w:t>
+      </w:r>
+      <w:proofErr w:type="gramStart"/>
+      <w:r>
+        <w:rPr>
+          <w:rFonts w:asciiTheme="majorHAnsi" w:hAnsiTheme="majorHAnsi" w:cstheme="majorHAnsi"/>
+          <w:b/>
+          <w:color w:val="C45911" w:themeColor="accent2" w:themeShade="BF"/>
+          <w:sz w:val="36"/>
+          <w:szCs w:val="36"/>
+        </w:rPr>
+        <w:t>force :</w:t>
+      </w:r>
+      <w:proofErr w:type="gramEnd"/>
+    </w:p>
+    <w:p>
+      <w:pPr>
+        <w:pStyle w:val="ListParagraph"/>
+        <w:ind w:left="1080"/>
+        <w:rPr>
+          <w:rFonts w:asciiTheme="majorHAnsi" w:hAnsiTheme="majorHAnsi" w:cstheme="majorHAnsi"/>
+          <w:b/>
+          <w:sz w:val="32"/>
+          <w:szCs w:val="32"/>
+        </w:rPr>
+      </w:pPr>
       <w:bookmarkStart w:id="0" w:name="_GoBack"/>
-      <w:bookmarkEnd w:id="0"/>
+      <w:r>
+        <w:rPr>
+          <w:rFonts w:ascii="Segoe UI" w:hAnsi="Segoe UI"/>
+          <w:b/>
+          <w:sz w:val="32"/>
+          <w:szCs w:val="32"/>
+          <w:shd w:val="clear" w:color="auto" w:fill="FFFFFF"/>
+        </w:rPr>
+        <w:t>git push origin master -f</w:t>
+      </w:r>
+    </w:p>
+    <w:bookmarkEnd w:id="0"/>
+    <w:p>
+      <w:pPr>
+        <w:pStyle w:val="ListParagraph"/>
+        <w:ind w:left="1080"/>
+        <w:rPr>
+          <w:rFonts w:asciiTheme="majorHAnsi" w:hAnsiTheme="majorHAnsi" w:cstheme="majorHAnsi"/>
+          <w:b/>
+          <w:sz w:val="36"/>
+          <w:szCs w:val="36"/>
+        </w:rPr>
+      </w:pPr>
     </w:p>
     <w:p>
       <w:pPr>

</xml_diff>